<commit_message>
final notebook analysis and reports
</commit_message>
<xml_diff>
--- a/CapstoneProject/CapstoneFinalReport-RentalInvestmentAnalysis.docx
+++ b/CapstoneProject/CapstoneFinalReport-RentalInvestmentAnalysis.docx
@@ -2465,12 +2465,12 @@
           <wp:inline distB="114300" distT="114300" distL="114300" distR="114300">
             <wp:extent cx="4519613" cy="2986702"/>
             <wp:effectExtent b="0" l="0" r="0" t="0"/>
-            <wp:docPr id="6" name="image13.png"/>
+            <wp:docPr id="6" name="image14.png"/>
             <a:graphic>
               <a:graphicData uri="http://schemas.openxmlformats.org/drawingml/2006/picture">
                 <pic:pic>
                   <pic:nvPicPr>
-                    <pic:cNvPr id="0" name="image13.png"/>
+                    <pic:cNvPr id="0" name="image14.png"/>
                     <pic:cNvPicPr preferRelativeResize="0"/>
                   </pic:nvPicPr>
                   <pic:blipFill>
@@ -2792,7 +2792,7 @@
           <wp:inline distB="114300" distT="114300" distL="114300" distR="114300">
             <wp:extent cx="5943600" cy="4038600"/>
             <wp:effectExtent b="0" l="0" r="0" t="0"/>
-            <wp:docPr id="1" name="image05.png"/>
+            <wp:docPr id="2" name="image05.png"/>
             <a:graphic>
               <a:graphicData uri="http://schemas.openxmlformats.org/drawingml/2006/picture">
                 <pic:pic>
@@ -2971,12 +2971,12 @@
           <wp:inline distB="114300" distT="114300" distL="114300" distR="114300">
             <wp:extent cx="5248275" cy="3733800"/>
             <wp:effectExtent b="0" l="0" r="0" t="0"/>
-            <wp:docPr id="8" name="image15.png"/>
+            <wp:docPr id="8" name="image16.png"/>
             <a:graphic>
               <a:graphicData uri="http://schemas.openxmlformats.org/drawingml/2006/picture">
                 <pic:pic>
                   <pic:nvPicPr>
-                    <pic:cNvPr id="0" name="image15.png"/>
+                    <pic:cNvPr id="0" name="image16.png"/>
                     <pic:cNvPicPr preferRelativeResize="0"/>
                   </pic:nvPicPr>
                   <pic:blipFill>
@@ -3156,8 +3156,9 @@
       <w:tblPr>
         <w:tblStyle w:val="Table2"/>
         <w:bidiVisual w:val="0"/>
-        <w:tblW w:w="5130.0" w:type="dxa"/>
+        <w:tblW w:w="6210.0" w:type="dxa"/>
         <w:jc w:val="left"/>
+        <w:tblInd w:w="1020.0" w:type="dxa"/>
         <w:tblBorders>
           <w:top w:color="000000" w:space="0" w:sz="6" w:val="single"/>
           <w:left w:color="000000" w:space="0" w:sz="6" w:val="single"/>
@@ -3170,12 +3171,12 @@
         <w:tblLook w:val="0600"/>
       </w:tblPr>
       <w:tblGrid>
-        <w:gridCol w:w="2055"/>
-        <w:gridCol w:w="3075"/>
+        <w:gridCol w:w="2595"/>
+        <w:gridCol w:w="3615"/>
         <w:tblGridChange w:id="0">
           <w:tblGrid>
-            <w:gridCol w:w="2055"/>
-            <w:gridCol w:w="3075"/>
+            <w:gridCol w:w="2595"/>
+            <w:gridCol w:w="3615"/>
           </w:tblGrid>
         </w:tblGridChange>
       </w:tblGrid>
@@ -3407,6 +3408,7 @@
     <w:p>
       <w:pPr>
         <w:contextualSpacing w:val="0"/>
+        <w:jc w:val="center"/>
       </w:pPr>
       <w:r>
         <w:rPr>
@@ -3423,12 +3425,12 @@
           <wp:inline distB="114300" distT="114300" distL="114300" distR="114300">
             <wp:extent cx="5334000" cy="3733800"/>
             <wp:effectExtent b="0" l="0" r="0" t="0"/>
-            <wp:docPr id="3" name="image10.png"/>
+            <wp:docPr id="4" name="image11.png"/>
             <a:graphic>
               <a:graphicData uri="http://schemas.openxmlformats.org/drawingml/2006/picture">
                 <pic:pic>
                   <pic:nvPicPr>
-                    <pic:cNvPr id="0" name="image10.png"/>
+                    <pic:cNvPr id="0" name="image11.png"/>
                     <pic:cNvPicPr preferRelativeResize="0"/>
                   </pic:nvPicPr>
                   <pic:blipFill>
@@ -3640,21 +3642,21 @@
         <w:tblLook w:val="0600"/>
       </w:tblPr>
       <w:tblGrid>
-        <w:gridCol w:w="1050"/>
+        <w:gridCol w:w="1020"/>
+        <w:gridCol w:w="1095"/>
+        <w:gridCol w:w="1140"/>
+        <w:gridCol w:w="1380"/>
+        <w:gridCol w:w="1110"/>
         <w:gridCol w:w="1125"/>
-        <w:gridCol w:w="1155"/>
-        <w:gridCol w:w="1365"/>
-        <w:gridCol w:w="1155"/>
-        <w:gridCol w:w="1020"/>
         <w:gridCol w:w="1245"/>
         <w:tblGridChange w:id="0">
           <w:tblGrid>
-            <w:gridCol w:w="1050"/>
+            <w:gridCol w:w="1020"/>
+            <w:gridCol w:w="1095"/>
+            <w:gridCol w:w="1140"/>
+            <w:gridCol w:w="1380"/>
+            <w:gridCol w:w="1110"/>
             <w:gridCol w:w="1125"/>
-            <w:gridCol w:w="1155"/>
-            <w:gridCol w:w="1365"/>
-            <w:gridCol w:w="1155"/>
-            <w:gridCol w:w="1020"/>
             <w:gridCol w:w="1245"/>
           </w:tblGrid>
         </w:tblGridChange>
@@ -4308,12 +4310,12 @@
           <wp:inline distB="114300" distT="114300" distL="114300" distR="114300">
             <wp:extent cx="5514975" cy="3733800"/>
             <wp:effectExtent b="0" l="0" r="0" t="0"/>
-            <wp:docPr id="7" name="image14.png"/>
+            <wp:docPr id="7" name="image15.png"/>
             <a:graphic>
               <a:graphicData uri="http://schemas.openxmlformats.org/drawingml/2006/picture">
                 <pic:pic>
                   <pic:nvPicPr>
-                    <pic:cNvPr id="0" name="image14.png"/>
+                    <pic:cNvPr id="0" name="image15.png"/>
                     <pic:cNvPicPr preferRelativeResize="0"/>
                   </pic:nvPicPr>
                   <pic:blipFill>
@@ -5025,12 +5027,12 @@
           <wp:inline distB="114300" distT="114300" distL="114300" distR="114300">
             <wp:extent cx="5076825" cy="3724275"/>
             <wp:effectExtent b="0" l="0" r="0" t="0"/>
-            <wp:docPr id="2" name="image08.png"/>
+            <wp:docPr id="1" name="image01.png"/>
             <a:graphic>
               <a:graphicData uri="http://schemas.openxmlformats.org/drawingml/2006/picture">
                 <pic:pic>
                   <pic:nvPicPr>
-                    <pic:cNvPr id="0" name="image08.png"/>
+                    <pic:cNvPr id="0" name="image01.png"/>
                     <pic:cNvPicPr preferRelativeResize="0"/>
                   </pic:nvPicPr>
                   <pic:blipFill>
@@ -5069,12 +5071,12 @@
           <wp:inline distB="114300" distT="114300" distL="114300" distR="114300">
             <wp:extent cx="5076825" cy="3724275"/>
             <wp:effectExtent b="0" l="0" r="0" t="0"/>
-            <wp:docPr id="4" name="image11.png"/>
+            <wp:docPr id="5" name="image13.png"/>
             <a:graphic>
               <a:graphicData uri="http://schemas.openxmlformats.org/drawingml/2006/picture">
                 <pic:pic>
                   <pic:nvPicPr>
-                    <pic:cNvPr id="0" name="image11.png"/>
+                    <pic:cNvPr id="0" name="image13.png"/>
                     <pic:cNvPicPr preferRelativeResize="0"/>
                   </pic:nvPicPr>
                   <pic:blipFill>
@@ -5113,12 +5115,12 @@
           <wp:inline distB="114300" distT="114300" distL="114300" distR="114300">
             <wp:extent cx="5076825" cy="3724275"/>
             <wp:effectExtent b="0" l="0" r="0" t="0"/>
-            <wp:docPr id="5" name="image12.png"/>
+            <wp:docPr id="3" name="image10.png"/>
             <a:graphic>
               <a:graphicData uri="http://schemas.openxmlformats.org/drawingml/2006/picture">
                 <pic:pic>
                   <pic:nvPicPr>
-                    <pic:cNvPr id="0" name="image12.png"/>
+                    <pic:cNvPr id="0" name="image10.png"/>
                     <pic:cNvPicPr preferRelativeResize="0"/>
                   </pic:nvPicPr>
                   <pic:blipFill>
@@ -5313,7 +5315,7 @@
           <w:b w:val="1"/>
           <w:rtl w:val="0"/>
         </w:rPr>
-        <w:t xml:space="preserve">Since SVC generates the best performing model comparing to linear regression, I will use the SVC model to find my next investment property.</w:t>
+        <w:t xml:space="preserve">Since SVC generates the best performing model comparing to logistic regression, I will use the SVC model to find my next investment property.</w:t>
       </w:r>
     </w:p>
     <w:p>
@@ -13436,12 +13438,34 @@
       </w:r>
     </w:p>
     <w:sectPr>
+      <w:footerReference r:id="rId15" w:type="default"/>
       <w:pgSz w:h="15840" w:w="12240"/>
       <w:pgMar w:bottom="1440" w:top="1440" w:left="1440" w:right="1440"/>
       <w:pgNumType w:start="1"/>
     </w:sectPr>
   </w:body>
 </w:document>
+</file>
+
+<file path=word/footer1.xml><?xml version="1.0" encoding="utf-8"?>
+<w:ftr xmlns:mc="http://schemas.openxmlformats.org/markup-compatibility/2006" xmlns:o="urn:schemas-microsoft-com:office:office" xmlns:r="http://schemas.openxmlformats.org/officeDocument/2006/relationships" xmlns:m="http://schemas.openxmlformats.org/officeDocument/2006/math" xmlns:v="urn:schemas-microsoft-com:vml" xmlns:wp="http://schemas.openxmlformats.org/drawingml/2006/wordprocessingDrawing" xmlns:w10="urn:schemas-microsoft-com:office:word" xmlns:w="http://schemas.openxmlformats.org/wordprocessingml/2006/main" xmlns:wne="http://schemas.microsoft.com/office/word/2006/wordml" xmlns:sl="http://schemas.openxmlformats.org/schemaLibrary/2006/main" xmlns:a="http://schemas.openxmlformats.org/drawingml/2006/main" xmlns:pic="http://schemas.openxmlformats.org/drawingml/2006/picture" xmlns:c="http://schemas.openxmlformats.org/drawingml/2006/chart" xmlns:lc="http://schemas.openxmlformats.org/drawingml/2006/lockedCanvas" xmlns:dgm="http://schemas.openxmlformats.org/drawingml/2006/diagram" xmlns:wps="http://schemas.microsoft.com/office/word/2010/wordprocessingShape" xmlns:wpg="http://schemas.microsoft.com/office/word/2010/wordprocessingGroup">
+  <w:p>
+    <w:pPr>
+      <w:contextualSpacing w:val="0"/>
+      <w:jc w:val="right"/>
+    </w:pPr>
+    <w:fldSimple w:instr="PAGE" w:fldLock="0" w:dirty="0">
+      <w:r>
+        <w:rPr/>
+      </w:r>
+    </w:fldSimple>
+    <w:r>
+      <w:rPr>
+        <w:rtl w:val="0"/>
+      </w:rPr>
+    </w:r>
+  </w:p>
+</w:ftr>
 </file>
 
 <file path=word/footnotes.xml><?xml version="1.0" encoding="utf-8"?>

</xml_diff>

<commit_message>
final revision after final call
</commit_message>
<xml_diff>
--- a/CapstoneProject/CapstoneFinalReport-RentalInvestmentAnalysis.docx
+++ b/CapstoneProject/CapstoneFinalReport-RentalInvestmentAnalysis.docx
@@ -76,7 +76,7 @@
         <w:rPr>
           <w:rtl w:val="0"/>
         </w:rPr>
-        <w:t xml:space="preserve">Real estate investment is a passive income opportunity for investors to accumulate return without active management.  Significant long term appreciation is possible for real estate.  However, appreciation often happens in a short period of time and the appreciation is heavily affected by local market conditions.  It is difficult for out-of-the-market investors to detect local trends and acquire properties before prices go up.  My capstone project is trying to help investors to detect real estate investment opportunities and be able to predict which zip codes will experience significant appreciation in the near future.  This analysis is to help real estate investors to discover high potential zip codes to buy their investment rental properties.  The analysis will produce a prediction model to predict whether a specific zip code will be a favour for investment or not.  To keep the data problem at a manageable size, I decided to process only the zip codes in California. </w:t>
+        <w:t xml:space="preserve">Real estate investment is a passive income opportunity for investors to accumulate return without active management.  Significant long term appreciation is possible for real estate.  However, appreciation often happens in a short period of time and the appreciation is heavily affected by local market conditions.  It is difficult for out-of-the-market investors to detect local trends and acquire properties before prices go up.  The purpose of this report is to assist investors to detect real estate investment opportunities and be able to predict which zip codes will experience significant appreciation in the near future, and to help them discover high potential zip codes to buy their investment rental properties.  The analysis will produce a prediction model to predict whether a specific zip code will be a favour for investment or not.  This analysis uses zip codes from only California. </w:t>
       </w:r>
     </w:p>
     <w:p>
@@ -169,7 +169,19 @@
         <w:rPr>
           <w:rtl w:val="0"/>
         </w:rPr>
-        <w:t xml:space="preserve">The second dataset is IRS tax income based on zip code.  This IRS data includes variables such as Adjusted Gross Income, Schedule A deduction, etc.</w:t>
+        <w:t xml:space="preserve">The second dataset is IRS tax income based on zip code.  This IRS data</w:t>
+      </w:r>
+      <w:r>
+        <w:rPr>
+          <w:vertAlign w:val="superscript"/>
+        </w:rPr>
+        <w:footnoteReference w:customMarkFollows="0" w:id="1"/>
+      </w:r>
+      <w:r>
+        <w:rPr>
+          <w:rtl w:val="0"/>
+        </w:rPr>
+        <w:t xml:space="preserve"> includes variables such as Adjusted Gross Income, Schedule A deduction, etc.</w:t>
       </w:r>
     </w:p>
     <w:p>
@@ -205,7 +217,7 @@
         <w:rPr>
           <w:rtl w:val="0"/>
         </w:rPr>
-        <w:t xml:space="preserve">The important columns for the home price dataset is the month, home price and the corresponding zip code. In addition, to fully evaluate the potential for rental property investment, few columns indicating rent price and the relationship between rent and home sales price will probably be important for the analysis as well.  The home price dataset actually has 22 columns.  For example, it has columns for different home size e.g. 1 bedroom, 2 bedroom, 3 bedroom, price per square foot, average listing price, etc.  Since it seems that most of these columns are highly correlated to home price, they may not be very helpful for predicting home price.</w:t>
+        <w:t xml:space="preserve">The important columns for the home price dataset is the month, home price and the corresponding zip code. In addition, to fully evaluate the potential for rental property investment, few columns indicating rent price and the relationship between rent and home sales price may be important for the analysis as well.  The home price dataset actually has 22 columns.  For example, it has columns for different home size e.g. 1 bedroom, 2 bedroom, 3 bedroom, price per square foot, average listing price, etc.  Since it seems that most of these columns are highly correlated to home price, they may not be very helpful for predicting home price.</w:t>
       </w:r>
     </w:p>
     <w:p>
@@ -309,7 +321,7 @@
         <w:rPr>
           <w:rtl w:val="0"/>
         </w:rPr>
-        <w:t xml:space="preserve">More data such as IRS income was collected for the zip codes that have sudden increase of home price.  Those new dataset will be used to figure out which features contribute to the price appreciation and from that a predictive model was created to predict which zip codes would have extraordinary price appreciation in the near future. </w:t>
+        <w:t xml:space="preserve">More data such as IRS income was collected for the zip codes that have sudden increase of home price.  This new dataset was used to figure out which features contribute to the price appreciation and from that a predictive model was created to predict which zip codes would have extraordinary price appreciation in the near future. </w:t>
       </w:r>
     </w:p>
     <w:p>
@@ -345,7 +357,7 @@
         <w:rPr>
           <w:rtl w:val="0"/>
         </w:rPr>
-        <w:t xml:space="preserve">Quandl's API is very powerful and very flexible.  At the same time, it was a bit complicated to acquire the home price.  One way to acquire home price was to pass zip code as input parameter, and Quandl would return the historical price data with all the data related to that zip code.  So, to get the data, I used a zip code dataset that contains all the zip code of the US and then used the Quandl API to pull data one zip code at a time.  The home price data was quite clean and there was not much cleaning required afterwards. </w:t>
+        <w:t xml:space="preserve">Quandl's API is very powerful and very flexible.  At the same time, it was a bit complicated to acquire the home price.  One way to acquire home price was to pass zip code as an input parameter, and Quandl would return the historical price data with all the data related to that zip code.  To get the data, I used a zip code dataset that contains all the zip code of the US and then used the Quandl API to pull data one zip code at a time.  The home price data was quite clean and there was not much cleaning required afterwards. </w:t>
       </w:r>
     </w:p>
     <w:p>
@@ -398,7 +410,7 @@
         <w:rPr>
           <w:vertAlign w:val="superscript"/>
         </w:rPr>
-        <w:footnoteReference w:customMarkFollows="0" w:id="1"/>
+        <w:footnoteReference w:customMarkFollows="0" w:id="2"/>
       </w:r>
       <w:r>
         <w:rPr>
@@ -410,13 +422,13 @@
         <w:rPr>
           <w:vertAlign w:val="superscript"/>
         </w:rPr>
-        <w:footnoteReference w:customMarkFollows="0" w:id="2"/>
-      </w:r>
-      <w:r>
-        <w:rPr>
-          <w:rtl w:val="0"/>
-        </w:rPr>
-        <w:t xml:space="preserve">.  Quandl provides a number of APIs to acquire the data.  I found that the best way for this project is to use the API that passes one target zip code and retrieves its historical time series price data.   </w:t>
+        <w:footnoteReference w:customMarkFollows="0" w:id="3"/>
+      </w:r>
+      <w:r>
+        <w:rPr>
+          <w:rtl w:val="0"/>
+        </w:rPr>
+        <w:t xml:space="preserve">.  Quandl provides a number of APIs to acquire the data.  I found that the best way is to use the API that passes one target zip code and retrieves its historical time series price data.   </w:t>
       </w:r>
     </w:p>
     <w:p>
@@ -524,7 +536,7 @@
           <w:highlight w:val="white"/>
           <w:rtl w:val="0"/>
         </w:rPr>
-        <w:t xml:space="preserve">I found that there are about 2792 zip codes in California. Since the Quandl API has a restriction on the number of calls within a certain time period, I decided to manually call the API on a small number of zip codes at a time and store the datasets in separate pickle files. </w:t>
+        <w:t xml:space="preserve">I found that there are about 2792 zip codes in California. Since the Quandl API has a restriction on the number of calls within a certain time period, I decided to manually call the API on a small number of zip codes at a time and store the datasets in separate files. </w:t>
       </w:r>
       <w:r>
         <w:rPr>
@@ -569,7 +581,7 @@
           <w:highlight w:val="white"/>
           <w:rtl w:val="0"/>
         </w:rPr>
-        <w:t xml:space="preserve">Since the Quandl Zillow data is relatively clean, there is not much cleaning required. The main processing was to identify the "hot" zip codes and in which month and year they are "hot". These "hot" zip codes will be the main subject of my analysis and I will try to develop a prediction model to predict which zip codes may become hot before they actually happen.</w:t>
+        <w:t xml:space="preserve">Since the Quandl Zillow data is relatively clean, there was not much cleaning required. The main processing was to identify the "hot" zip codes and in which month and year they are "hot". These "hot" zip codes will be the main subject of my analysis and I will try to develop a prediction model to predict which zip codes may become hot in advance.</w:t>
       </w:r>
     </w:p>
     <w:p>
@@ -584,7 +596,7 @@
           <w:highlight w:val="white"/>
           <w:rtl w:val="0"/>
         </w:rPr>
-        <w:t xml:space="preserve">A “hot” zip code is defined as a zip code and month such that the house price is much higher than other months and much higher than other zip codes in same month.  </w:t>
+        <w:t xml:space="preserve">A “hot” zip code in a particular month is defined as a zip code such that the house price is much higher than other months and much higher than other zip codes in same month.  </w:t>
       </w:r>
     </w:p>
     <w:p>
@@ -617,7 +629,7 @@
           <w:highlight w:val="white"/>
           <w:rtl w:val="0"/>
         </w:rPr>
-        <w:t xml:space="preserve">The way "hot" zip codes are labeled is through a systematic anomaly detection algorithm that calculates the sudden increase of home price within the same zip codes as well as across different zip codes. The current anomaly detection method used is to find the change of the three-month moving average of home price a 1.5 unit change in z-score over previous month as well as over the average price of all zip codes. Then, I label those zip codes as "hot" in a new column and label them as "cold" otherwise.</w:t>
+        <w:t xml:space="preserve">The way "hot" zip codes are labeled is through a systematic anomaly detection algorithm that calculates the sudden increase of home price within the same zip code as well as across different zip codes. The current anomaly detection method used is to find the change of the three-month moving average of home price a 1.5 unit change in z-score over previous month as well as over the average price of all zip codes. Then, I label those zip codes as "hot" in a new column and label them as "cold" otherwise.</w:t>
       </w:r>
     </w:p>
     <w:p>
@@ -729,7 +741,7 @@
           <w:highlight w:val="white"/>
           <w:rtl w:val="0"/>
         </w:rPr>
-        <w:t xml:space="preserve">The IRS data I used is obtained from the IRS web site</w:t>
+        <w:t xml:space="preserve">The IRS data I used was obtained from the IRS web site</w:t>
       </w:r>
       <w:r>
         <w:rPr>
@@ -738,7 +750,7 @@
           <w:highlight w:val="white"/>
           <w:vertAlign w:val="superscript"/>
         </w:rPr>
-        <w:footnoteReference w:customMarkFollows="0" w:id="3"/>
+        <w:footnoteReference w:customMarkFollows="0" w:id="4"/>
       </w:r>
       <w:r>
         <w:rPr>
@@ -756,7 +768,7 @@
           <w:highlight w:val="white"/>
           <w:vertAlign w:val="superscript"/>
         </w:rPr>
-        <w:footnoteReference w:customMarkFollows="0" w:id="4"/>
+        <w:footnoteReference w:customMarkFollows="0" w:id="5"/>
       </w:r>
       <w:r>
         <w:rPr>
@@ -876,13 +888,13 @@
         <w:rPr>
           <w:rtl w:val="0"/>
         </w:rPr>
-        <w:t xml:space="preserve">The home price data frame and the IRS data frame are merged together based on month.  Each row in the combined data frame represents one month of data.  </w:t>
-      </w:r>
-      <w:r>
-        <w:rPr>
-          <w:rtl w:val="0"/>
-        </w:rPr>
-        <w:t xml:space="preserve">The combined data frame is indexed by two levels - first by features and then by zip code</w:t>
+        <w:t xml:space="preserve">The home price dataset and the IRS dataset are merged together based on month.  Each row in the combined data frame represents one month of data.  </w:t>
+      </w:r>
+      <w:r>
+        <w:rPr>
+          <w:rtl w:val="0"/>
+        </w:rPr>
+        <w:t xml:space="preserve">The combined dataset is indexed by two levels - first by features and then by zip code</w:t>
       </w:r>
       <w:r>
         <w:rPr>
@@ -937,7 +949,7 @@
         <w:rPr>
           <w:rtl w:val="0"/>
         </w:rPr>
-        <w:t xml:space="preserve">The original IRS dataset was quite "messy".  Some data cells include special characters such as "*" and "-".  I applied various techniques to discover what special characters are used and remove them accordingly.  Also, I used various forward filling methods to fill empty cells created from those special characters as well as those cells which come from the IRS data yearly-to-monthly conversion. </w:t>
+        <w:t xml:space="preserve">The original IRS dataset was quite "messy."  Some data cells include special characters such as "*" and "-."  I applied various techniques to discover what special characters are used and remove them accordingly.  Also, I used various forward filling methods to fill empty cells created from those special characters as well as those cells which come from the IRS data yearly-to-monthly conversion. </w:t>
       </w:r>
       <w:r>
         <w:rPr>
@@ -1173,18 +1185,18 @@
           <w:u w:val="single"/>
           <w:rtl w:val="0"/>
         </w:rPr>
-        <w:t xml:space="preserve">"Hot" zip codes with the most number of months</w:t>
-      </w:r>
-    </w:p>
-    <w:p>
-      <w:pPr>
-        <w:contextualSpacing w:val="0"/>
-      </w:pPr>
-      <w:r>
-        <w:rPr>
-          <w:rtl w:val="0"/>
-        </w:rPr>
-        <w:t xml:space="preserve">Zip codes can be hot or cold at different times.  It is good to know how many times a zip code is considered as "hot" in a month throughout the entire time period of the data. The following bar chart shows the top 10 zip codes with the most number of times marked as "hot" in a month. </w:t>
+        <w:t xml:space="preserve">"Hot" Zip Codes with the Most Number of Months</w:t>
+      </w:r>
+    </w:p>
+    <w:p>
+      <w:pPr>
+        <w:contextualSpacing w:val="0"/>
+      </w:pPr>
+      <w:r>
+        <w:rPr>
+          <w:rtl w:val="0"/>
+        </w:rPr>
+        <w:t xml:space="preserve">Zip codes can be hot or cold at different times.  It is good to know how many times a zip code is considered as "hot" in a month throughout the entire time period. </w:t>
       </w:r>
     </w:p>
     <w:p>
@@ -1218,7 +1230,7 @@
           <w:b w:val="1"/>
           <w:rtl w:val="0"/>
         </w:rPr>
-        <w:t xml:space="preserve">It appears that the top hot zip codes are spread throughout northern and southern California and between major metropolitan areas as well as more rural areas </w:t>
+        <w:t xml:space="preserve">It appears that the top hot zip codes are spread throughout northern and southern California and between major metropolitan areas as well as more rural areas. </w:t>
       </w:r>
     </w:p>
     <w:p>
@@ -2373,7 +2385,7 @@
           <w:u w:val="single"/>
           <w:rtl w:val="0"/>
         </w:rPr>
-        <w:t xml:space="preserve">Counting The Number of Hot/Cold Zip codes by Year</w:t>
+        <w:t xml:space="preserve">Counting the Number of Hot/Cold Zip Codes by Year</w:t>
       </w:r>
     </w:p>
     <w:p>
@@ -2465,12 +2477,12 @@
           <wp:inline distB="114300" distT="114300" distL="114300" distR="114300">
             <wp:extent cx="4519613" cy="2986702"/>
             <wp:effectExtent b="0" l="0" r="0" t="0"/>
-            <wp:docPr id="6" name="image14.png"/>
+            <wp:docPr id="6" name="image13.png"/>
             <a:graphic>
               <a:graphicData uri="http://schemas.openxmlformats.org/drawingml/2006/picture">
                 <pic:pic>
                   <pic:nvPicPr>
-                    <pic:cNvPr id="0" name="image14.png"/>
+                    <pic:cNvPr id="0" name="image13.png"/>
                     <pic:cNvPicPr preferRelativeResize="0"/>
                   </pic:nvPicPr>
                   <pic:blipFill>
@@ -2586,7 +2598,7 @@
           <w:u w:val="single"/>
           <w:rtl w:val="0"/>
         </w:rPr>
-        <w:t xml:space="preserve">Compare Home Price grouped by Targeted Zip Code</w:t>
+        <w:t xml:space="preserve">Compare Home Price Grouped by Targeted Zip Code</w:t>
       </w:r>
     </w:p>
     <w:p>
@@ -2696,7 +2708,7 @@
           <w:highlight w:val="white"/>
           <w:rtl w:val="0"/>
         </w:rPr>
-        <w:t xml:space="preserve">It is not totally clear why one bedroom property in hot zip codes has higher media price than cold zip codes.  It is possible that one bedroom properties generally have higher demand compared to the other bedroom groups, especially in today’s “Gig Economy”.  Young population tends to change job much more often.  One bedroom home allows singles and smaller families to move easily.  They may drive up the rental price and median home price as they move to zip code areas with job opportunities.  </w:t>
+        <w:t xml:space="preserve">It is not entirely clear why one bedroom properties in hot zip codes have higher media price than cold zip codes.  It is possible that one bedroom properties generally have higher demand compared to the other bedroom groups, especially in today’s “Gig Economy.”  Young population tends to change job much more often.  One bedroom home allows singles and smaller families to move easily.  They may drive up the rental price and median home price as they move to zip code areas with job opportunities.  </w:t>
       </w:r>
     </w:p>
     <w:p>
@@ -2792,12 +2804,12 @@
           <wp:inline distB="114300" distT="114300" distL="114300" distR="114300">
             <wp:extent cx="5943600" cy="4038600"/>
             <wp:effectExtent b="0" l="0" r="0" t="0"/>
-            <wp:docPr id="2" name="image05.png"/>
+            <wp:docPr id="2" name="image08.png"/>
             <a:graphic>
               <a:graphicData uri="http://schemas.openxmlformats.org/drawingml/2006/picture">
                 <pic:pic>
                   <pic:nvPicPr>
-                    <pic:cNvPr id="0" name="image05.png"/>
+                    <pic:cNvPr id="0" name="image08.png"/>
                     <pic:cNvPicPr preferRelativeResize="0"/>
                   </pic:nvPicPr>
                   <pic:blipFill>
@@ -2921,7 +2933,7 @@
         </w:rPr>
         <w:t xml:space="preserve">Results</w:t>
         <w:br w:type="textWrapping"/>
-        <w:t xml:space="preserve">The boxplot shows that the "Hot" zip codes have higher rent per square foot than "cold" zip codes.  The estimated rent per square foot for hot and cold zip codes are 1.31 and 1.27 respectively.  The difference between hot and cold zip codes are 0.04 which means that for a home with 1,000 square foot, the difference in rent price between hot and cold zip codes is $40 per month.  This difference doesn’t seem to make significant impact for investors’ decision making.  </w:t>
+        <w:t xml:space="preserve">The boxplot shows that the "Hot" zip codes have higher rent per square foot than "cold" zip codes.  The estimated rent per square foot for hot and cold zip codes are 1.31 and 1.27 respectively.  The difference between hot and cold zip codes are 0.04 which means that for a home with 1,000 square foot, the difference in rent price between hot and cold zip codes on average is $40 per month.  This difference doesn’t seem to make significant impact for investors’ decision making.  </w:t>
       </w:r>
       <w:r>
         <w:rPr>
@@ -2971,12 +2983,12 @@
           <wp:inline distB="114300" distT="114300" distL="114300" distR="114300">
             <wp:extent cx="5248275" cy="3733800"/>
             <wp:effectExtent b="0" l="0" r="0" t="0"/>
-            <wp:docPr id="8" name="image16.png"/>
+            <wp:docPr id="8" name="image15.png"/>
             <a:graphic>
               <a:graphicData uri="http://schemas.openxmlformats.org/drawingml/2006/picture">
                 <pic:pic>
                   <pic:nvPicPr>
-                    <pic:cNvPr id="0" name="image16.png"/>
+                    <pic:cNvPr id="0" name="image15.png"/>
                     <pic:cNvPicPr preferRelativeResize="0"/>
                   </pic:nvPicPr>
                   <pic:blipFill>
@@ -3425,12 +3437,12 @@
           <wp:inline distB="114300" distT="114300" distL="114300" distR="114300">
             <wp:extent cx="5334000" cy="3733800"/>
             <wp:effectExtent b="0" l="0" r="0" t="0"/>
-            <wp:docPr id="4" name="image11.png"/>
+            <wp:docPr id="4" name="image10.png"/>
             <a:graphic>
               <a:graphicData uri="http://schemas.openxmlformats.org/drawingml/2006/picture">
                 <pic:pic>
                   <pic:nvPicPr>
-                    <pic:cNvPr id="0" name="image11.png"/>
+                    <pic:cNvPr id="0" name="image10.png"/>
                     <pic:cNvPicPr preferRelativeResize="0"/>
                   </pic:nvPicPr>
                   <pic:blipFill>
@@ -3522,7 +3534,7 @@
           <w:u w:val="single"/>
           <w:rtl w:val="0"/>
         </w:rPr>
-        <w:t xml:space="preserve">Comparing Adjusted Gross Income between Hot and Cold Zip codes</w:t>
+        <w:t xml:space="preserve">Comparing Adjusted Gross Income between Hot and Cold Zip Codes</w:t>
       </w:r>
     </w:p>
     <w:p>
@@ -3537,7 +3549,7 @@
           <w:highlight w:val="white"/>
           <w:rtl w:val="0"/>
         </w:rPr>
-        <w:t xml:space="preserve">Income level is probably another important factor driving zip codes from "cold" to "hot". Adjusted Gross Income is generally the total income amount of tax payers before tax deduction. When the median AGI in a region increases, that generally means that the economic activities in the region is growing, and people generally can afford more to pay the essentials like rent or other disposable items. I analyzed the relationship between average AGI between "hot" and "cold" zip code groups. I generate a table showing the mean, standard deviation, quantiles, etc between hot and cold zip code groups. Also, I made a boxplot to visually see the differences.</w:t>
+        <w:t xml:space="preserve">Income level is probably another important factor driving zip codes from "cold" to "hot." Adjusted Gross Income is generally the total income amount of tax payers before tax deduction. When the median AGI in a region increases, that generally means that the economic activities in the region are growing, and people generally can afford more to pay the essentials like rent or other disposable items. I analyzed the relationship between average AGI between "hot" and "cold" zip code groups. I generate a table showing the mean, standard deviation, quantiles, etc between hot and cold zip code groups. Also, I made a boxplot to visually see the differences.</w:t>
       </w:r>
     </w:p>
     <w:p>
@@ -4310,12 +4322,12 @@
           <wp:inline distB="114300" distT="114300" distL="114300" distR="114300">
             <wp:extent cx="5514975" cy="3733800"/>
             <wp:effectExtent b="0" l="0" r="0" t="0"/>
-            <wp:docPr id="7" name="image15.png"/>
+            <wp:docPr id="7" name="image14.png"/>
             <a:graphic>
               <a:graphicData uri="http://schemas.openxmlformats.org/drawingml/2006/picture">
                 <pic:pic>
                   <pic:nvPicPr>
-                    <pic:cNvPr id="0" name="image15.png"/>
+                    <pic:cNvPr id="0" name="image14.png"/>
                     <pic:cNvPicPr preferRelativeResize="0"/>
                   </pic:nvPicPr>
                   <pic:blipFill>
@@ -4460,7 +4472,7 @@
           <w:b w:val="1"/>
           <w:rtl w:val="0"/>
         </w:rPr>
-        <w:t xml:space="preserve">The hot zip codes seem to spread pretty evenly all over the entire California. There seems to have more hot zip codes in the San Francisco Bay Area in North California and around Bakersfield near South California.    </w:t>
+        <w:t xml:space="preserve">The hot zip codes seem to spread pretty evenly all over the entire California. There seems to be more hot zip codes in the San Francisco Bay Area in North California and around Bakersfield near South California.    </w:t>
       </w:r>
       <w:r>
         <w:rPr>
@@ -4757,7 +4769,7 @@
           <w:u w:val="single"/>
           <w:rtl w:val="0"/>
         </w:rPr>
-        <w:t xml:space="preserve">Spliting Training and Testing Dataset</w:t>
+        <w:t xml:space="preserve">Spliting the Training and Testing Dataset</w:t>
       </w:r>
     </w:p>
     <w:p>
@@ -4896,7 +4908,7 @@
         <w:rPr>
           <w:rtl w:val="0"/>
         </w:rPr>
-        <w:t xml:space="preserve">I separate the training dataset of 16000 rows of records into six folds using the StratifiedKFold function to achieve a fair cross validation .  I also found the best regularization parameter C using C={10,1000,10000}.  The score method I choose for my problem is “precision”.  I want to evaluate the model using precision scoring because I want to have high confidence that the hot (positive) zip code that the model prediction will find true hot zip codes.  I can’t afford to invest properties in zip codes that turn out not to be hot.   I won’t have much capital to invest in my properties anyway, so I don’t care too much about recall.  There is no need for me to identify all the hot zip codes, but I just want to make sure that the ones that I decide to invest will be the hot ones.   </w:t>
+        <w:t xml:space="preserve">I separated the training dataset of 16,000 rows of records into six folds using “Stratified K-fold cross-validation.”  I also found the best regularization parameter C using a grid search on C={10,1000,10000}.  The score method I chose for my problem is “precision.”  I want to evaluate the model using precision scoring because I want to have high confidence that the hot (positive) zip code that the model prediction will find true hot zip codes.  I can’t afford to invest properties in zip codes that turn out not to be hot.   I will not have much capital to invest in my properties anyway, so I do not care too much about recall.  There is no need for me to identify all the hot zip codes, but I just want to make sure that the ones that I decide to invest will be the hot ones.   </w:t>
       </w:r>
     </w:p>
     <w:p>
@@ -4921,7 +4933,7 @@
         <w:rPr>
           <w:rtl w:val="0"/>
         </w:rPr>
-        <w:t xml:space="preserve">I also plot the ROC curve and evaluate the model with the same 6 folds cross validation for each of the C parameter I tried.  </w:t>
+        <w:t xml:space="preserve">I also plotted the ROC curve and evaluated the model with the same 6 fold cross validation for each of the C parameters I tried.  </w:t>
       </w:r>
     </w:p>
     <w:p>
@@ -5071,12 +5083,12 @@
           <wp:inline distB="114300" distT="114300" distL="114300" distR="114300">
             <wp:extent cx="5076825" cy="3724275"/>
             <wp:effectExtent b="0" l="0" r="0" t="0"/>
-            <wp:docPr id="5" name="image13.png"/>
+            <wp:docPr id="5" name="image12.png"/>
             <a:graphic>
               <a:graphicData uri="http://schemas.openxmlformats.org/drawingml/2006/picture">
                 <pic:pic>
                   <pic:nvPicPr>
-                    <pic:cNvPr id="0" name="image13.png"/>
+                    <pic:cNvPr id="0" name="image12.png"/>
                     <pic:cNvPicPr preferRelativeResize="0"/>
                   </pic:nvPicPr>
                   <pic:blipFill>
@@ -5115,12 +5127,12 @@
           <wp:inline distB="114300" distT="114300" distL="114300" distR="114300">
             <wp:extent cx="5076825" cy="3724275"/>
             <wp:effectExtent b="0" l="0" r="0" t="0"/>
-            <wp:docPr id="3" name="image10.png"/>
+            <wp:docPr id="3" name="image09.png"/>
             <a:graphic>
               <a:graphicData uri="http://schemas.openxmlformats.org/drawingml/2006/picture">
                 <pic:pic>
                   <pic:nvPicPr>
-                    <pic:cNvPr id="0" name="image10.png"/>
+                    <pic:cNvPr id="0" name="image09.png"/>
                     <pic:cNvPicPr preferRelativeResize="0"/>
                   </pic:nvPicPr>
                   <pic:blipFill>
@@ -5237,7 +5249,7 @@
         <w:rPr>
           <w:rtl w:val="0"/>
         </w:rPr>
-        <w:t xml:space="preserve">Beside logistic regression, I also tried to use SVC estimator to see if I can improve the performance of the prediction model.   I used PCA to reduce the feature dimension of my training data, and then I combined the PCA reduced features with the best selected original features to feed the model training.  I used grid search to find hyperparameters.  The parameters I tried were 1, 2 or 3 principal component, 1 or 2 original features, RBF or Sigmoid kernel and 0.1, 10 or 1 for C. </w:t>
+        <w:t xml:space="preserve">Besides logistic regression, I also tried to use SVC estimator to see if I can improve the performance of the prediction model.   I used PCA to reduce the feature dimension of my training data, and then I combined the PCA reduced features with the best selected original features to feed the model training.  I used grid search to find hyperparameters.  The parameters I tried were 1, 2 or 3 principal components, 1 or 2 original features, RBF or Sigmoid kernel and 0.1, 10 or 1 for C. </w:t>
       </w:r>
     </w:p>
     <w:p>
@@ -6129,7 +6141,7 @@
           <w:b w:val="1"/>
           <w:rtl w:val="0"/>
         </w:rPr>
-        <w:t xml:space="preserve">This analysis tried to use the US housing price data and the IRS data to help investor</w:t>
+        <w:t xml:space="preserve">This analysis used the US housing price data and the IRS data to help investor</w:t>
       </w:r>
       <w:r>
         <w:rPr>
@@ -6143,7 +6155,7 @@
           <w:b w:val="1"/>
           <w:rtl w:val="0"/>
         </w:rPr>
-        <w:t xml:space="preserve"> discover high potential California zip codes for purchasing rental properties.  Through the analysis, some unique characteristics of the high potential “hot” zip codes are identified; for example, “hot” zip codes are spread over Northern and Southern California.  Also, “hot” zip codes have slightly higher estimated rent per square foot as well as price-to-rent ratio although their adjusted gross income is lower than “cold” zip codes.  “Hot” zip codes generally have lower home price than “cold” zip codes for all numbers of bedroom home except those one bedroom homes.</w:t>
+        <w:t xml:space="preserve"> discover high potential California zip codes for purchasing rental properties.  Through this analysis, some unique characteristics of the high potential “hot” zip codes are identified; for example, “hot” zip codes are spread over Northern and Southern California.  Also, “hot” zip codes have slightly higher estimated rent per square foot as well as price-to-rent ratio although their adjusted gross income is lower than “cold” zip codes.  “Hot” zip codes generally have lower home price than “cold” zip codes for all numbers of bedroom home except those one bedroom homes.</w:t>
       </w:r>
     </w:p>
     <w:p>
@@ -6165,7 +6177,7 @@
           <w:b w:val="1"/>
           <w:rtl w:val="0"/>
         </w:rPr>
-        <w:t xml:space="preserve">To develop a prediction model for “hot” zip codes, I tried two modeling algorithm of logistic regression and support vector classifier(SVC).  SVC turned out be a better algorithm.  The best SVC model delivered a 96% precision score compared to logistic regression model’s 0.71.  Rental investors could use my SVC based model to find the right zip codes for their next profitable rental investment. </w:t>
+        <w:t xml:space="preserve">To develop a prediction model for “hot” zip codes, I tried two modeling algorithm of logistic regression and support vector classifier (SVC).  SVC turned out be a better algorithm.  The best SVC model delivered a 96% precision score compared to logistic regression model’s 71%.  Rental investors could use my SVC based model to find the right zip codes for their next profitable rental investment. </w:t>
       </w:r>
     </w:p>
     <w:p>
@@ -13513,7 +13525,7 @@
       </w:r>
     </w:p>
   </w:footnote>
-  <w:footnote w:id="1">
+  <w:footnote w:id="2">
     <w:p>
       <w:pPr>
         <w:spacing w:line="240" w:lineRule="auto"/>
@@ -13556,7 +13568,7 @@
       </w:r>
     </w:p>
   </w:footnote>
-  <w:footnote w:id="2">
+  <w:footnote w:id="3">
     <w:p>
       <w:pPr>
         <w:spacing w:line="240" w:lineRule="auto"/>
@@ -13599,7 +13611,7 @@
       </w:r>
     </w:p>
   </w:footnote>
-  <w:footnote w:id="3">
+  <w:footnote w:id="4">
     <w:p>
       <w:pPr>
         <w:spacing w:line="240" w:lineRule="auto"/>
@@ -13648,7 +13660,7 @@
       </w:r>
     </w:p>
   </w:footnote>
-  <w:footnote w:id="4">
+  <w:footnote w:id="5">
     <w:p>
       <w:pPr>
         <w:spacing w:line="240" w:lineRule="auto"/>
@@ -13682,6 +13694,49 @@
         <w:rPr>
           <w:rtl w:val="0"/>
         </w:rPr>
+      </w:r>
+    </w:p>
+  </w:footnote>
+  <w:footnote w:id="1">
+    <w:p>
+      <w:pPr>
+        <w:spacing w:line="240" w:lineRule="auto"/>
+        <w:contextualSpacing w:val="0"/>
+      </w:pPr>
+      <w:r>
+        <w:rPr>
+          <w:rStyle w:val="FootnoteReference"/>
+          <w:vertAlign w:val="superscript"/>
+        </w:rPr>
+        <w:footnoteRef/>
+      </w:r>
+      <w:r>
+        <w:rPr>
+          <w:sz w:val="20"/>
+          <w:szCs w:val="20"/>
+          <w:rtl w:val="0"/>
+        </w:rPr>
+        <w:t xml:space="preserve"> </w:t>
+      </w:r>
+      <w:hyperlink r:id="rId5">
+        <w:r>
+          <w:rPr>
+            <w:color w:val="1155cc"/>
+            <w:sz w:val="20"/>
+            <w:szCs w:val="20"/>
+            <w:u w:val="single"/>
+            <w:rtl w:val="0"/>
+          </w:rPr>
+          <w:t xml:space="preserve">https://www.irs.gov/uac/soi-tax-stats-individual-income-tax-statistics-zip-code-data-soi</w:t>
+        </w:r>
+      </w:hyperlink>
+      <w:r>
+        <w:rPr>
+          <w:sz w:val="20"/>
+          <w:szCs w:val="20"/>
+          <w:rtl w:val="0"/>
+        </w:rPr>
+        <w:t xml:space="preserve"> </w:t>
       </w:r>
     </w:p>
   </w:footnote>

</xml_diff>